<commit_message>
feat: update control de cambios y plantillas to v2
</commit_message>
<xml_diff>
--- a/procesos/control_de_cambios/plantillas/Planificacion_del_Cambio.docx
+++ b/procesos/control_de_cambios/plantillas/Planificacion_del_Cambio.docx
@@ -43,24 +43,6 @@
         </w:rPr>
         <w:t xml:space="preserve">Modelo</w:t>
       </w:r>
-      <w:r>
-        <w:rPr>
-          <w:rtl w:val="0"/>
-        </w:rPr>
-      </w:r>
-    </w:p>
-    <w:p>
-      <w:pPr>
-        <w:pStyle w:val="Heading4"/>
-        <w:spacing w:after="40" w:before="240" w:lineRule="auto"/>
-        <w:rPr>
-          <w:rFonts w:ascii="Times New Roman" w:cs="Times New Roman" w:eastAsia="Times New Roman" w:hAnsi="Times New Roman"/>
-          <w:b w:val="1"/>
-          <w:color w:val="000000"/>
-        </w:rPr>
-      </w:pPr>
-      <w:bookmarkStart w:colFirst="0" w:colLast="0" w:name="_heading=h.tzzj95vpowkd" w:id="2"/>
-      <w:bookmarkEnd w:id="2"/>
       <w:r>
         <w:rPr>
           <w:rtl w:val="0"/>
@@ -764,6 +746,758 @@
                 <w:szCs w:val="24"/>
                 <w:rtl w:val="0"/>
               </w:rPr>
+              <w:t xml:space="preserve">Poker SCRUM:</w:t>
+            </w:r>
+          </w:p>
+          <w:p>
+            <w:pPr>
+              <w:widowControl w:val="0"/>
+              <w:spacing w:line="240" w:lineRule="auto"/>
+              <w:rPr>
+                <w:rFonts w:ascii="Times New Roman" w:cs="Times New Roman" w:eastAsia="Times New Roman" w:hAnsi="Times New Roman"/>
+                <w:sz w:val="24"/>
+                <w:szCs w:val="24"/>
+              </w:rPr>
+            </w:pPr>
+            <w:r>
+              <w:rPr>
+                <w:rtl w:val="0"/>
+              </w:rPr>
+            </w:r>
+          </w:p>
+          <w:tbl>
+            <w:tblPr>
+              <w:tblStyle w:val="Table2"/>
+              <w:tblW w:w="8505.0" w:type="dxa"/>
+              <w:jc w:val="left"/>
+              <w:tblBorders>
+                <w:top w:color="000000" w:space="0" w:sz="8" w:val="single"/>
+                <w:left w:color="000000" w:space="0" w:sz="8" w:val="single"/>
+                <w:bottom w:color="000000" w:space="0" w:sz="8" w:val="single"/>
+                <w:right w:color="000000" w:space="0" w:sz="8" w:val="single"/>
+                <w:insideH w:color="000000" w:space="0" w:sz="8" w:val="single"/>
+                <w:insideV w:color="000000" w:space="0" w:sz="8" w:val="single"/>
+              </w:tblBorders>
+              <w:tblLayout w:type="fixed"/>
+              <w:tblLook w:val="0600"/>
+            </w:tblPr>
+            <w:tblGrid>
+              <w:gridCol w:w="1215"/>
+              <w:gridCol w:w="1215"/>
+              <w:gridCol w:w="1215"/>
+              <w:gridCol w:w="1215"/>
+              <w:gridCol w:w="1215"/>
+              <w:gridCol w:w="2430"/>
+              <w:tblGridChange w:id="0">
+                <w:tblGrid>
+                  <w:gridCol w:w="1215"/>
+                  <w:gridCol w:w="1215"/>
+                  <w:gridCol w:w="1215"/>
+                  <w:gridCol w:w="1215"/>
+                  <w:gridCol w:w="1215"/>
+                  <w:gridCol w:w="2430"/>
+                </w:tblGrid>
+              </w:tblGridChange>
+            </w:tblGrid>
+            <w:tr>
+              <w:trPr>
+                <w:cantSplit w:val="0"/>
+                <w:trHeight w:val="440" w:hRule="atLeast"/>
+                <w:tblHeader w:val="0"/>
+              </w:trPr>
+              <w:tc>
+                <w:tcPr>
+                  <w:shd w:fill="auto" w:val="clear"/>
+                  <w:tcMar>
+                    <w:top w:w="100.0" w:type="dxa"/>
+                    <w:left w:w="100.0" w:type="dxa"/>
+                    <w:bottom w:w="100.0" w:type="dxa"/>
+                    <w:right w:w="100.0" w:type="dxa"/>
+                  </w:tcMar>
+                  <w:vAlign w:val="top"/>
+                </w:tcPr>
+                <w:p>
+                  <w:pPr>
+                    <w:widowControl w:val="0"/>
+                    <w:spacing w:line="240" w:lineRule="auto"/>
+                    <w:jc w:val="center"/>
+                    <w:rPr>
+                      <w:rFonts w:ascii="Times New Roman" w:cs="Times New Roman" w:eastAsia="Times New Roman" w:hAnsi="Times New Roman"/>
+                      <w:sz w:val="24"/>
+                      <w:szCs w:val="24"/>
+                    </w:rPr>
+                  </w:pPr>
+                  <w:r>
+                    <w:rPr>
+                      <w:rFonts w:ascii="Times New Roman" w:cs="Times New Roman" w:eastAsia="Times New Roman" w:hAnsi="Times New Roman"/>
+                      <w:sz w:val="24"/>
+                      <w:szCs w:val="24"/>
+                      <w:rtl w:val="0"/>
+                    </w:rPr>
+                    <w:t xml:space="preserve">Rondas</w:t>
+                  </w:r>
+                </w:p>
+              </w:tc>
+              <w:tc>
+                <w:tcPr>
+                  <w:shd w:fill="auto" w:val="clear"/>
+                  <w:tcMar>
+                    <w:top w:w="100.0" w:type="dxa"/>
+                    <w:left w:w="100.0" w:type="dxa"/>
+                    <w:bottom w:w="100.0" w:type="dxa"/>
+                    <w:right w:w="100.0" w:type="dxa"/>
+                  </w:tcMar>
+                  <w:vAlign w:val="top"/>
+                </w:tcPr>
+                <w:p>
+                  <w:pPr>
+                    <w:widowControl w:val="0"/>
+                    <w:spacing w:line="240" w:lineRule="auto"/>
+                    <w:jc w:val="center"/>
+                    <w:rPr>
+                      <w:rFonts w:ascii="Times New Roman" w:cs="Times New Roman" w:eastAsia="Times New Roman" w:hAnsi="Times New Roman"/>
+                      <w:sz w:val="24"/>
+                      <w:szCs w:val="24"/>
+                    </w:rPr>
+                  </w:pPr>
+                  <w:r>
+                    <w:rPr>
+                      <w:rFonts w:ascii="Times New Roman" w:cs="Times New Roman" w:eastAsia="Times New Roman" w:hAnsi="Times New Roman"/>
+                      <w:sz w:val="24"/>
+                      <w:szCs w:val="24"/>
+                      <w:rtl w:val="0"/>
+                    </w:rPr>
+                    <w:t xml:space="preserve">P1</w:t>
+                  </w:r>
+                </w:p>
+              </w:tc>
+              <w:tc>
+                <w:tcPr>
+                  <w:shd w:fill="auto" w:val="clear"/>
+                  <w:tcMar>
+                    <w:top w:w="100.0" w:type="dxa"/>
+                    <w:left w:w="100.0" w:type="dxa"/>
+                    <w:bottom w:w="100.0" w:type="dxa"/>
+                    <w:right w:w="100.0" w:type="dxa"/>
+                  </w:tcMar>
+                  <w:vAlign w:val="top"/>
+                </w:tcPr>
+                <w:p>
+                  <w:pPr>
+                    <w:widowControl w:val="0"/>
+                    <w:spacing w:line="240" w:lineRule="auto"/>
+                    <w:jc w:val="center"/>
+                    <w:rPr>
+                      <w:rFonts w:ascii="Times New Roman" w:cs="Times New Roman" w:eastAsia="Times New Roman" w:hAnsi="Times New Roman"/>
+                      <w:sz w:val="24"/>
+                      <w:szCs w:val="24"/>
+                    </w:rPr>
+                  </w:pPr>
+                  <w:r>
+                    <w:rPr>
+                      <w:rFonts w:ascii="Times New Roman" w:cs="Times New Roman" w:eastAsia="Times New Roman" w:hAnsi="Times New Roman"/>
+                      <w:sz w:val="24"/>
+                      <w:szCs w:val="24"/>
+                      <w:rtl w:val="0"/>
+                    </w:rPr>
+                    <w:t xml:space="preserve">P2</w:t>
+                  </w:r>
+                </w:p>
+              </w:tc>
+              <w:tc>
+                <w:tcPr>
+                  <w:shd w:fill="auto" w:val="clear"/>
+                  <w:tcMar>
+                    <w:top w:w="100.0" w:type="dxa"/>
+                    <w:left w:w="100.0" w:type="dxa"/>
+                    <w:bottom w:w="100.0" w:type="dxa"/>
+                    <w:right w:w="100.0" w:type="dxa"/>
+                  </w:tcMar>
+                  <w:vAlign w:val="top"/>
+                </w:tcPr>
+                <w:p>
+                  <w:pPr>
+                    <w:widowControl w:val="0"/>
+                    <w:spacing w:line="240" w:lineRule="auto"/>
+                    <w:jc w:val="center"/>
+                    <w:rPr>
+                      <w:rFonts w:ascii="Times New Roman" w:cs="Times New Roman" w:eastAsia="Times New Roman" w:hAnsi="Times New Roman"/>
+                      <w:sz w:val="24"/>
+                      <w:szCs w:val="24"/>
+                    </w:rPr>
+                  </w:pPr>
+                  <w:r>
+                    <w:rPr>
+                      <w:rFonts w:ascii="Times New Roman" w:cs="Times New Roman" w:eastAsia="Times New Roman" w:hAnsi="Times New Roman"/>
+                      <w:sz w:val="24"/>
+                      <w:szCs w:val="24"/>
+                      <w:rtl w:val="0"/>
+                    </w:rPr>
+                    <w:t xml:space="preserve">P3</w:t>
+                  </w:r>
+                </w:p>
+              </w:tc>
+              <w:tc>
+                <w:tcPr>
+                  <w:shd w:fill="auto" w:val="clear"/>
+                  <w:tcMar>
+                    <w:top w:w="100.0" w:type="dxa"/>
+                    <w:left w:w="100.0" w:type="dxa"/>
+                    <w:bottom w:w="100.0" w:type="dxa"/>
+                    <w:right w:w="100.0" w:type="dxa"/>
+                  </w:tcMar>
+                  <w:vAlign w:val="top"/>
+                </w:tcPr>
+                <w:p>
+                  <w:pPr>
+                    <w:widowControl w:val="0"/>
+                    <w:spacing w:line="240" w:lineRule="auto"/>
+                    <w:jc w:val="center"/>
+                    <w:rPr>
+                      <w:rFonts w:ascii="Times New Roman" w:cs="Times New Roman" w:eastAsia="Times New Roman" w:hAnsi="Times New Roman"/>
+                      <w:sz w:val="24"/>
+                      <w:szCs w:val="24"/>
+                    </w:rPr>
+                  </w:pPr>
+                  <w:r>
+                    <w:rPr>
+                      <w:rFonts w:ascii="Times New Roman" w:cs="Times New Roman" w:eastAsia="Times New Roman" w:hAnsi="Times New Roman"/>
+                      <w:sz w:val="24"/>
+                      <w:szCs w:val="24"/>
+                      <w:rtl w:val="0"/>
+                    </w:rPr>
+                    <w:t xml:space="preserve">P4</w:t>
+                  </w:r>
+                </w:p>
+              </w:tc>
+              <w:tc>
+                <w:tcPr>
+                  <w:shd w:fill="auto" w:val="clear"/>
+                  <w:tcMar>
+                    <w:top w:w="100.0" w:type="dxa"/>
+                    <w:left w:w="100.0" w:type="dxa"/>
+                    <w:bottom w:w="100.0" w:type="dxa"/>
+                    <w:right w:w="100.0" w:type="dxa"/>
+                  </w:tcMar>
+                  <w:vAlign w:val="top"/>
+                </w:tcPr>
+                <w:p>
+                  <w:pPr>
+                    <w:widowControl w:val="0"/>
+                    <w:spacing w:line="240" w:lineRule="auto"/>
+                    <w:jc w:val="center"/>
+                    <w:rPr>
+                      <w:rFonts w:ascii="Times New Roman" w:cs="Times New Roman" w:eastAsia="Times New Roman" w:hAnsi="Times New Roman"/>
+                      <w:sz w:val="24"/>
+                      <w:szCs w:val="24"/>
+                    </w:rPr>
+                  </w:pPr>
+                  <w:r>
+                    <w:rPr>
+                      <w:rFonts w:ascii="Times New Roman" w:cs="Times New Roman" w:eastAsia="Times New Roman" w:hAnsi="Times New Roman"/>
+                      <w:sz w:val="24"/>
+                      <w:szCs w:val="24"/>
+                      <w:rtl w:val="0"/>
+                    </w:rPr>
+                    <w:t xml:space="preserve">Media</w:t>
+                  </w:r>
+                </w:p>
+              </w:tc>
+            </w:tr>
+            <w:tr>
+              <w:trPr>
+                <w:cantSplit w:val="0"/>
+                <w:trHeight w:val="440" w:hRule="atLeast"/>
+                <w:tblHeader w:val="0"/>
+              </w:trPr>
+              <w:tc>
+                <w:tcPr>
+                  <w:shd w:fill="auto" w:val="clear"/>
+                  <w:tcMar>
+                    <w:top w:w="100.0" w:type="dxa"/>
+                    <w:left w:w="100.0" w:type="dxa"/>
+                    <w:bottom w:w="100.0" w:type="dxa"/>
+                    <w:right w:w="100.0" w:type="dxa"/>
+                  </w:tcMar>
+                  <w:vAlign w:val="top"/>
+                </w:tcPr>
+                <w:p>
+                  <w:pPr>
+                    <w:widowControl w:val="0"/>
+                    <w:spacing w:line="240" w:lineRule="auto"/>
+                    <w:jc w:val="center"/>
+                    <w:rPr>
+                      <w:rFonts w:ascii="Times New Roman" w:cs="Times New Roman" w:eastAsia="Times New Roman" w:hAnsi="Times New Roman"/>
+                      <w:sz w:val="24"/>
+                      <w:szCs w:val="24"/>
+                    </w:rPr>
+                  </w:pPr>
+                  <w:r>
+                    <w:rPr>
+                      <w:rFonts w:ascii="Times New Roman" w:cs="Times New Roman" w:eastAsia="Times New Roman" w:hAnsi="Times New Roman"/>
+                      <w:sz w:val="24"/>
+                      <w:szCs w:val="24"/>
+                      <w:rtl w:val="0"/>
+                    </w:rPr>
+                    <w:t xml:space="preserve">Votación 1</w:t>
+                  </w:r>
+                </w:p>
+              </w:tc>
+              <w:tc>
+                <w:tcPr>
+                  <w:shd w:fill="auto" w:val="clear"/>
+                  <w:tcMar>
+                    <w:top w:w="100.0" w:type="dxa"/>
+                    <w:left w:w="100.0" w:type="dxa"/>
+                    <w:bottom w:w="100.0" w:type="dxa"/>
+                    <w:right w:w="100.0" w:type="dxa"/>
+                  </w:tcMar>
+                  <w:vAlign w:val="top"/>
+                </w:tcPr>
+                <w:p>
+                  <w:pPr>
+                    <w:widowControl w:val="0"/>
+                    <w:spacing w:line="240" w:lineRule="auto"/>
+                    <w:jc w:val="center"/>
+                    <w:rPr>
+                      <w:rFonts w:ascii="Times New Roman" w:cs="Times New Roman" w:eastAsia="Times New Roman" w:hAnsi="Times New Roman"/>
+                      <w:sz w:val="24"/>
+                      <w:szCs w:val="24"/>
+                    </w:rPr>
+                  </w:pPr>
+                  <w:r>
+                    <w:rPr>
+                      <w:rtl w:val="0"/>
+                    </w:rPr>
+                  </w:r>
+                </w:p>
+              </w:tc>
+              <w:tc>
+                <w:tcPr>
+                  <w:shd w:fill="auto" w:val="clear"/>
+                  <w:tcMar>
+                    <w:top w:w="100.0" w:type="dxa"/>
+                    <w:left w:w="100.0" w:type="dxa"/>
+                    <w:bottom w:w="100.0" w:type="dxa"/>
+                    <w:right w:w="100.0" w:type="dxa"/>
+                  </w:tcMar>
+                  <w:vAlign w:val="top"/>
+                </w:tcPr>
+                <w:p>
+                  <w:pPr>
+                    <w:widowControl w:val="0"/>
+                    <w:spacing w:line="240" w:lineRule="auto"/>
+                    <w:jc w:val="center"/>
+                    <w:rPr>
+                      <w:rFonts w:ascii="Times New Roman" w:cs="Times New Roman" w:eastAsia="Times New Roman" w:hAnsi="Times New Roman"/>
+                      <w:sz w:val="24"/>
+                      <w:szCs w:val="24"/>
+                    </w:rPr>
+                  </w:pPr>
+                  <w:r>
+                    <w:rPr>
+                      <w:rtl w:val="0"/>
+                    </w:rPr>
+                  </w:r>
+                </w:p>
+              </w:tc>
+              <w:tc>
+                <w:tcPr>
+                  <w:shd w:fill="auto" w:val="clear"/>
+                  <w:tcMar>
+                    <w:top w:w="100.0" w:type="dxa"/>
+                    <w:left w:w="100.0" w:type="dxa"/>
+                    <w:bottom w:w="100.0" w:type="dxa"/>
+                    <w:right w:w="100.0" w:type="dxa"/>
+                  </w:tcMar>
+                  <w:vAlign w:val="top"/>
+                </w:tcPr>
+                <w:p>
+                  <w:pPr>
+                    <w:widowControl w:val="0"/>
+                    <w:spacing w:line="240" w:lineRule="auto"/>
+                    <w:jc w:val="center"/>
+                    <w:rPr>
+                      <w:rFonts w:ascii="Times New Roman" w:cs="Times New Roman" w:eastAsia="Times New Roman" w:hAnsi="Times New Roman"/>
+                      <w:sz w:val="24"/>
+                      <w:szCs w:val="24"/>
+                    </w:rPr>
+                  </w:pPr>
+                  <w:r>
+                    <w:rPr>
+                      <w:rtl w:val="0"/>
+                    </w:rPr>
+                  </w:r>
+                </w:p>
+              </w:tc>
+              <w:tc>
+                <w:tcPr>
+                  <w:shd w:fill="auto" w:val="clear"/>
+                  <w:tcMar>
+                    <w:top w:w="100.0" w:type="dxa"/>
+                    <w:left w:w="100.0" w:type="dxa"/>
+                    <w:bottom w:w="100.0" w:type="dxa"/>
+                    <w:right w:w="100.0" w:type="dxa"/>
+                  </w:tcMar>
+                  <w:vAlign w:val="top"/>
+                </w:tcPr>
+                <w:p>
+                  <w:pPr>
+                    <w:widowControl w:val="0"/>
+                    <w:spacing w:line="240" w:lineRule="auto"/>
+                    <w:jc w:val="center"/>
+                    <w:rPr>
+                      <w:rFonts w:ascii="Times New Roman" w:cs="Times New Roman" w:eastAsia="Times New Roman" w:hAnsi="Times New Roman"/>
+                      <w:sz w:val="24"/>
+                      <w:szCs w:val="24"/>
+                    </w:rPr>
+                  </w:pPr>
+                  <w:r>
+                    <w:rPr>
+                      <w:rtl w:val="0"/>
+                    </w:rPr>
+                  </w:r>
+                </w:p>
+              </w:tc>
+              <w:tc>
+                <w:tcPr>
+                  <w:shd w:fill="auto" w:val="clear"/>
+                  <w:tcMar>
+                    <w:top w:w="100.0" w:type="dxa"/>
+                    <w:left w:w="100.0" w:type="dxa"/>
+                    <w:bottom w:w="100.0" w:type="dxa"/>
+                    <w:right w:w="100.0" w:type="dxa"/>
+                  </w:tcMar>
+                  <w:vAlign w:val="top"/>
+                </w:tcPr>
+                <w:p>
+                  <w:pPr>
+                    <w:widowControl w:val="0"/>
+                    <w:spacing w:line="240" w:lineRule="auto"/>
+                    <w:jc w:val="center"/>
+                    <w:rPr>
+                      <w:rFonts w:ascii="Times New Roman" w:cs="Times New Roman" w:eastAsia="Times New Roman" w:hAnsi="Times New Roman"/>
+                      <w:sz w:val="24"/>
+                      <w:szCs w:val="24"/>
+                    </w:rPr>
+                  </w:pPr>
+                  <w:r>
+                    <w:rPr>
+                      <w:rtl w:val="0"/>
+                    </w:rPr>
+                  </w:r>
+                </w:p>
+              </w:tc>
+            </w:tr>
+            <w:tr>
+              <w:trPr>
+                <w:cantSplit w:val="0"/>
+                <w:trHeight w:val="440" w:hRule="atLeast"/>
+                <w:tblHeader w:val="0"/>
+              </w:trPr>
+              <w:tc>
+                <w:tcPr>
+                  <w:shd w:fill="auto" w:val="clear"/>
+                  <w:tcMar>
+                    <w:top w:w="100.0" w:type="dxa"/>
+                    <w:left w:w="100.0" w:type="dxa"/>
+                    <w:bottom w:w="100.0" w:type="dxa"/>
+                    <w:right w:w="100.0" w:type="dxa"/>
+                  </w:tcMar>
+                  <w:vAlign w:val="top"/>
+                </w:tcPr>
+                <w:p>
+                  <w:pPr>
+                    <w:widowControl w:val="0"/>
+                    <w:spacing w:line="240" w:lineRule="auto"/>
+                    <w:jc w:val="center"/>
+                    <w:rPr>
+                      <w:rFonts w:ascii="Times New Roman" w:cs="Times New Roman" w:eastAsia="Times New Roman" w:hAnsi="Times New Roman"/>
+                      <w:sz w:val="24"/>
+                      <w:szCs w:val="24"/>
+                    </w:rPr>
+                  </w:pPr>
+                  <w:r>
+                    <w:rPr>
+                      <w:rFonts w:ascii="Times New Roman" w:cs="Times New Roman" w:eastAsia="Times New Roman" w:hAnsi="Times New Roman"/>
+                      <w:sz w:val="24"/>
+                      <w:szCs w:val="24"/>
+                      <w:rtl w:val="0"/>
+                    </w:rPr>
+                    <w:t xml:space="preserve">Votación 2</w:t>
+                  </w:r>
+                </w:p>
+              </w:tc>
+              <w:tc>
+                <w:tcPr>
+                  <w:shd w:fill="auto" w:val="clear"/>
+                  <w:tcMar>
+                    <w:top w:w="100.0" w:type="dxa"/>
+                    <w:left w:w="100.0" w:type="dxa"/>
+                    <w:bottom w:w="100.0" w:type="dxa"/>
+                    <w:right w:w="100.0" w:type="dxa"/>
+                  </w:tcMar>
+                  <w:vAlign w:val="top"/>
+                </w:tcPr>
+                <w:p>
+                  <w:pPr>
+                    <w:widowControl w:val="0"/>
+                    <w:spacing w:line="240" w:lineRule="auto"/>
+                    <w:jc w:val="center"/>
+                    <w:rPr>
+                      <w:rFonts w:ascii="Times New Roman" w:cs="Times New Roman" w:eastAsia="Times New Roman" w:hAnsi="Times New Roman"/>
+                      <w:sz w:val="24"/>
+                      <w:szCs w:val="24"/>
+                    </w:rPr>
+                  </w:pPr>
+                  <w:r>
+                    <w:rPr>
+                      <w:rtl w:val="0"/>
+                    </w:rPr>
+                  </w:r>
+                </w:p>
+              </w:tc>
+              <w:tc>
+                <w:tcPr>
+                  <w:shd w:fill="auto" w:val="clear"/>
+                  <w:tcMar>
+                    <w:top w:w="100.0" w:type="dxa"/>
+                    <w:left w:w="100.0" w:type="dxa"/>
+                    <w:bottom w:w="100.0" w:type="dxa"/>
+                    <w:right w:w="100.0" w:type="dxa"/>
+                  </w:tcMar>
+                  <w:vAlign w:val="top"/>
+                </w:tcPr>
+                <w:p>
+                  <w:pPr>
+                    <w:widowControl w:val="0"/>
+                    <w:spacing w:line="240" w:lineRule="auto"/>
+                    <w:jc w:val="center"/>
+                    <w:rPr>
+                      <w:rFonts w:ascii="Times New Roman" w:cs="Times New Roman" w:eastAsia="Times New Roman" w:hAnsi="Times New Roman"/>
+                      <w:sz w:val="24"/>
+                      <w:szCs w:val="24"/>
+                    </w:rPr>
+                  </w:pPr>
+                  <w:r>
+                    <w:rPr>
+                      <w:rtl w:val="0"/>
+                    </w:rPr>
+                  </w:r>
+                </w:p>
+              </w:tc>
+              <w:tc>
+                <w:tcPr>
+                  <w:shd w:fill="auto" w:val="clear"/>
+                  <w:tcMar>
+                    <w:top w:w="100.0" w:type="dxa"/>
+                    <w:left w:w="100.0" w:type="dxa"/>
+                    <w:bottom w:w="100.0" w:type="dxa"/>
+                    <w:right w:w="100.0" w:type="dxa"/>
+                  </w:tcMar>
+                  <w:vAlign w:val="top"/>
+                </w:tcPr>
+                <w:p>
+                  <w:pPr>
+                    <w:widowControl w:val="0"/>
+                    <w:spacing w:line="240" w:lineRule="auto"/>
+                    <w:jc w:val="center"/>
+                    <w:rPr>
+                      <w:rFonts w:ascii="Times New Roman" w:cs="Times New Roman" w:eastAsia="Times New Roman" w:hAnsi="Times New Roman"/>
+                      <w:sz w:val="24"/>
+                      <w:szCs w:val="24"/>
+                    </w:rPr>
+                  </w:pPr>
+                  <w:r>
+                    <w:rPr>
+                      <w:rtl w:val="0"/>
+                    </w:rPr>
+                  </w:r>
+                </w:p>
+              </w:tc>
+              <w:tc>
+                <w:tcPr>
+                  <w:shd w:fill="auto" w:val="clear"/>
+                  <w:tcMar>
+                    <w:top w:w="100.0" w:type="dxa"/>
+                    <w:left w:w="100.0" w:type="dxa"/>
+                    <w:bottom w:w="100.0" w:type="dxa"/>
+                    <w:right w:w="100.0" w:type="dxa"/>
+                  </w:tcMar>
+                  <w:vAlign w:val="top"/>
+                </w:tcPr>
+                <w:p>
+                  <w:pPr>
+                    <w:widowControl w:val="0"/>
+                    <w:spacing w:line="240" w:lineRule="auto"/>
+                    <w:jc w:val="center"/>
+                    <w:rPr>
+                      <w:rFonts w:ascii="Times New Roman" w:cs="Times New Roman" w:eastAsia="Times New Roman" w:hAnsi="Times New Roman"/>
+                      <w:sz w:val="24"/>
+                      <w:szCs w:val="24"/>
+                    </w:rPr>
+                  </w:pPr>
+                  <w:r>
+                    <w:rPr>
+                      <w:rtl w:val="0"/>
+                    </w:rPr>
+                  </w:r>
+                </w:p>
+              </w:tc>
+              <w:tc>
+                <w:tcPr>
+                  <w:shd w:fill="auto" w:val="clear"/>
+                  <w:tcMar>
+                    <w:top w:w="100.0" w:type="dxa"/>
+                    <w:left w:w="100.0" w:type="dxa"/>
+                    <w:bottom w:w="100.0" w:type="dxa"/>
+                    <w:right w:w="100.0" w:type="dxa"/>
+                  </w:tcMar>
+                  <w:vAlign w:val="top"/>
+                </w:tcPr>
+                <w:p>
+                  <w:pPr>
+                    <w:widowControl w:val="0"/>
+                    <w:spacing w:line="240" w:lineRule="auto"/>
+                    <w:jc w:val="center"/>
+                    <w:rPr>
+                      <w:rFonts w:ascii="Times New Roman" w:cs="Times New Roman" w:eastAsia="Times New Roman" w:hAnsi="Times New Roman"/>
+                      <w:sz w:val="24"/>
+                      <w:szCs w:val="24"/>
+                    </w:rPr>
+                  </w:pPr>
+                  <w:r>
+                    <w:rPr>
+                      <w:rtl w:val="0"/>
+                    </w:rPr>
+                  </w:r>
+                </w:p>
+              </w:tc>
+            </w:tr>
+            <w:tr>
+              <w:trPr>
+                <w:cantSplit w:val="0"/>
+                <w:trHeight w:val="440" w:hRule="atLeast"/>
+                <w:tblHeader w:val="0"/>
+              </w:trPr>
+              <w:tc>
+                <w:tcPr>
+                  <w:shd w:fill="auto" w:val="clear"/>
+                  <w:tcMar>
+                    <w:top w:w="100.0" w:type="dxa"/>
+                    <w:left w:w="100.0" w:type="dxa"/>
+                    <w:bottom w:w="100.0" w:type="dxa"/>
+                    <w:right w:w="100.0" w:type="dxa"/>
+                  </w:tcMar>
+                  <w:vAlign w:val="top"/>
+                </w:tcPr>
+                <w:p>
+                  <w:pPr>
+                    <w:widowControl w:val="0"/>
+                    <w:spacing w:line="240" w:lineRule="auto"/>
+                    <w:jc w:val="center"/>
+                    <w:rPr>
+                      <w:rFonts w:ascii="Times New Roman" w:cs="Times New Roman" w:eastAsia="Times New Roman" w:hAnsi="Times New Roman"/>
+                      <w:sz w:val="24"/>
+                      <w:szCs w:val="24"/>
+                    </w:rPr>
+                  </w:pPr>
+                  <w:r>
+                    <w:rPr>
+                      <w:rFonts w:ascii="Times New Roman" w:cs="Times New Roman" w:eastAsia="Times New Roman" w:hAnsi="Times New Roman"/>
+                      <w:sz w:val="24"/>
+                      <w:szCs w:val="24"/>
+                      <w:rtl w:val="0"/>
+                    </w:rPr>
+                    <w:t xml:space="preserve">Final</w:t>
+                  </w:r>
+                </w:p>
+              </w:tc>
+              <w:tc>
+                <w:tcPr>
+                  <w:gridSpan w:val="5"/>
+                  <w:shd w:fill="auto" w:val="clear"/>
+                  <w:tcMar>
+                    <w:top w:w="100.0" w:type="dxa"/>
+                    <w:left w:w="100.0" w:type="dxa"/>
+                    <w:bottom w:w="100.0" w:type="dxa"/>
+                    <w:right w:w="100.0" w:type="dxa"/>
+                  </w:tcMar>
+                  <w:vAlign w:val="top"/>
+                </w:tcPr>
+                <w:p>
+                  <w:pPr>
+                    <w:widowControl w:val="0"/>
+                    <w:spacing w:line="240" w:lineRule="auto"/>
+                    <w:jc w:val="center"/>
+                    <w:rPr>
+                      <w:rFonts w:ascii="Times New Roman" w:cs="Times New Roman" w:eastAsia="Times New Roman" w:hAnsi="Times New Roman"/>
+                      <w:sz w:val="24"/>
+                      <w:szCs w:val="24"/>
+                    </w:rPr>
+                  </w:pPr>
+                  <w:r>
+                    <w:rPr>
+                      <w:rtl w:val="0"/>
+                    </w:rPr>
+                  </w:r>
+                </w:p>
+              </w:tc>
+            </w:tr>
+          </w:tbl>
+          <w:p>
+            <w:pPr>
+              <w:widowControl w:val="0"/>
+              <w:spacing w:line="240" w:lineRule="auto"/>
+              <w:rPr>
+                <w:rFonts w:ascii="Times New Roman" w:cs="Times New Roman" w:eastAsia="Times New Roman" w:hAnsi="Times New Roman"/>
+                <w:sz w:val="24"/>
+                <w:szCs w:val="24"/>
+              </w:rPr>
+            </w:pPr>
+            <w:r>
+              <w:rPr>
+                <w:rtl w:val="0"/>
+              </w:rPr>
+            </w:r>
+          </w:p>
+        </w:tc>
+      </w:tr>
+      <w:tr>
+        <w:trPr>
+          <w:cantSplit w:val="0"/>
+          <w:trHeight w:val="1995" w:hRule="atLeast"/>
+          <w:tblHeader w:val="0"/>
+        </w:trPr>
+        <w:tc>
+          <w:tcPr>
+            <w:gridSpan w:val="36"/>
+            <w:shd w:fill="auto" w:val="clear"/>
+            <w:tcMar>
+              <w:top w:w="100.0" w:type="dxa"/>
+              <w:left w:w="100.0" w:type="dxa"/>
+              <w:bottom w:w="100.0" w:type="dxa"/>
+              <w:right w:w="100.0" w:type="dxa"/>
+            </w:tcMar>
+            <w:vAlign w:val="top"/>
+          </w:tcPr>
+          <w:p>
+            <w:pPr>
+              <w:widowControl w:val="0"/>
+              <w:spacing w:line="240" w:lineRule="auto"/>
+              <w:rPr>
+                <w:rFonts w:ascii="Times New Roman" w:cs="Times New Roman" w:eastAsia="Times New Roman" w:hAnsi="Times New Roman"/>
+                <w:sz w:val="24"/>
+                <w:szCs w:val="24"/>
+              </w:rPr>
+            </w:pPr>
+            <w:r>
+              <w:rPr>
+                <w:rFonts w:ascii="Times New Roman" w:cs="Times New Roman" w:eastAsia="Times New Roman" w:hAnsi="Times New Roman"/>
+                <w:sz w:val="24"/>
+                <w:szCs w:val="24"/>
+                <w:rtl w:val="0"/>
+              </w:rPr>
               <w:t xml:space="preserve">Comentarios:</w:t>
             </w:r>
           </w:p>
@@ -914,8 +1648,8 @@
           <w:b w:val="1"/>
         </w:rPr>
       </w:pPr>
-      <w:bookmarkStart w:colFirst="0" w:colLast="0" w:name="_heading=h.3znysh7" w:id="3"/>
-      <w:bookmarkEnd w:id="3"/>
+      <w:bookmarkStart w:colFirst="0" w:colLast="0" w:name="_heading=h.3znysh7" w:id="2"/>
+      <w:bookmarkEnd w:id="2"/>
       <w:r>
         <w:rPr>
           <w:b w:val="1"/>
@@ -1323,6 +2057,58 @@
           <w:rtl w:val="0"/>
         </w:rPr>
         <w:t xml:space="preserve">: permite detallar los riesgos que puede producir la planificación y el completado de este cambio.</w:t>
+      </w:r>
+    </w:p>
+    <w:p>
+      <w:pPr>
+        <w:numPr>
+          <w:ilvl w:val="0"/>
+          <w:numId w:val="1"/>
+        </w:numPr>
+        <w:ind w:left="720" w:hanging="360"/>
+        <w:rPr>
+          <w:rFonts w:ascii="Times New Roman" w:cs="Times New Roman" w:eastAsia="Times New Roman" w:hAnsi="Times New Roman"/>
+          <w:sz w:val="24"/>
+          <w:szCs w:val="24"/>
+        </w:rPr>
+      </w:pPr>
+      <w:r>
+        <w:rPr>
+          <w:rFonts w:ascii="Times New Roman" w:cs="Times New Roman" w:eastAsia="Times New Roman" w:hAnsi="Times New Roman"/>
+          <w:b w:val="1"/>
+          <w:sz w:val="24"/>
+          <w:szCs w:val="24"/>
+          <w:rtl w:val="0"/>
+        </w:rPr>
+        <w:t xml:space="preserve">Poker SCRUM</w:t>
+      </w:r>
+      <w:r>
+        <w:rPr>
+          <w:rFonts w:ascii="Times New Roman" w:cs="Times New Roman" w:eastAsia="Times New Roman" w:hAnsi="Times New Roman"/>
+          <w:sz w:val="24"/>
+          <w:szCs w:val="24"/>
+          <w:rtl w:val="0"/>
+        </w:rPr>
+        <w:t xml:space="preserve">: Recolecta de los resultados de la evaluación de complejidad del cambio empleando la técnica de Poker SCRUM. Con máximo dos rondas de votación, se registra la votación de cada miembro en cada ronda así como la media y los </w:t>
+      </w:r>
+      <w:r>
+        <w:rPr>
+          <w:rFonts w:ascii="Times New Roman" w:cs="Times New Roman" w:eastAsia="Times New Roman" w:hAnsi="Times New Roman"/>
+          <w:i w:val="1"/>
+          <w:sz w:val="24"/>
+          <w:szCs w:val="24"/>
+          <w:rtl w:val="0"/>
+        </w:rPr>
+        <w:t xml:space="preserve">StoryPoints </w:t>
+      </w:r>
+      <w:r>
+        <w:rPr>
+          <w:rFonts w:ascii="Times New Roman" w:cs="Times New Roman" w:eastAsia="Times New Roman" w:hAnsi="Times New Roman"/>
+          <w:sz w:val="24"/>
+          <w:szCs w:val="24"/>
+          <w:rtl w:val="0"/>
+        </w:rPr>
+        <w:t xml:space="preserve">finales.</w:t>
       </w:r>
     </w:p>
     <w:p>
@@ -1874,6 +2660,19 @@
       </w:tblCellMar>
     </w:tblPr>
   </w:style>
+  <w:style w:type="table" w:styleId="Table2">
+    <w:basedOn w:val="TableNormal"/>
+    <w:tblPr>
+      <w:tblStyleRowBandSize w:val="1"/>
+      <w:tblStyleColBandSize w:val="1"/>
+      <w:tblCellMar>
+        <w:top w:w="0.0" w:type="dxa"/>
+        <w:left w:w="108.0" w:type="dxa"/>
+        <w:bottom w:w="0.0" w:type="dxa"/>
+        <w:right w:w="108.0" w:type="dxa"/>
+      </w:tblCellMar>
+    </w:tblPr>
+  </w:style>
 </w:styles>
 </file>
 
@@ -2199,7 +2998,7 @@
 
 <file path=customXML/item1.xml><?xml version="1.0" encoding="utf-8"?>
 <go:gDocsCustomXmlDataStorage xmlns:go="http://customooxmlschemas.google.com/" xmlns:r="http://schemas.openxmlformats.org/officeDocument/2006/relationships" uri="GoogleDocsCustomDataVersion2">
-  <go:docsCustomData xmlns:go="http://customooxmlschemas.google.com/" roundtripDataSignature="AMtx7mhPwshWWFJG+F1m0UDWuBwu5AqqLA==">CgMxLjAyCGguZ2pkZ3hzMgloLjMwajB6bGwyDmgudHp6ajk1dnBvd2tkMgloLjN6bnlzaDc4AHIhMWVSMlRTc0Q5czdZeWpWQk4wdkxsV2lXbW5MWFlTTFNU</go:docsCustomData>
+  <go:docsCustomData xmlns:go="http://customooxmlschemas.google.com/" roundtripDataSignature="AMtx7miffYXMxdyww3rJZAAn0UCi9tABRg==">CgMxLjAyCGguZ2pkZ3hzMgloLjMwajB6bGwyCWguM3pueXNoNzgAciExZVIyVFNzRDlzN1l5alZCTjB2TGxXaVdtbkxYWVNMU1Q=</go:docsCustomData>
 </go:gDocsCustomXmlDataStorage>
 </file>
 

</xml_diff>